<commit_message>
edited response to reviewers
</commit_message>
<xml_diff>
--- a/FGCS-2019/submission-2-info/FGCS_reviewer_comments_jwb_PM.docx
+++ b/FGCS-2019/submission-2-info/FGCS_reviewer_comments_jwb_PM.docx
@@ -1108,543 +1108,85 @@
     <w:p>
       <w:pPr>
         <w:rPr>
-          <w:color w:val="00B0F0"/>
-        </w:rPr>
-      </w:pPr>
-      <w:r>
-        <w:rPr>
-          <w:color w:val="00B0F0"/>
-        </w:rPr>
-        <w:t xml:space="preserve">We should at </w:t>
-      </w:r>
-      <w:r>
-        <w:rPr>
-          <w:color w:val="00B0F0"/>
-        </w:rPr>
-        <w:t>least do a complexity analysis for Group and Group_hom.</w:t>
-      </w:r>
-    </w:p>
-    <w:p>
-      <w:pPr>
-        <w:rPr>
-          <w:color w:val="00B0F0"/>
-        </w:rPr>
-      </w:pPr>
-      <w:r>
-        <w:rPr>
-          <w:color w:val="00B0F0"/>
-        </w:rPr>
-        <w:t>Could we</w:t>
-      </w:r>
-      <w:r>
-        <w:rPr>
-          <w:color w:val="00B0F0"/>
-        </w:rPr>
-        <w:t xml:space="preserve"> generate synthetic </w:t>
-      </w:r>
-      <w:proofErr w:type="spellStart"/>
-      <w:r>
-        <w:rPr>
-          <w:color w:val="00B0F0"/>
-        </w:rPr>
-        <w:t>pr</w:t>
-      </w:r>
-      <w:r>
-        <w:rPr>
-          <w:color w:val="00B0F0"/>
-        </w:rPr>
-        <w:t>ov</w:t>
-      </w:r>
-      <w:proofErr w:type="spellEnd"/>
-      <w:r>
-        <w:rPr>
-          <w:color w:val="00B0F0"/>
-        </w:rPr>
-        <w:t xml:space="preserve"> and time </w:t>
-      </w:r>
-      <w:proofErr w:type="spellStart"/>
-      <w:r>
-        <w:rPr>
-          <w:color w:val="00B0F0"/>
-        </w:rPr>
-        <w:t>Carls’</w:t>
-      </w:r>
-      <w:proofErr w:type="spellEnd"/>
-      <w:r>
-        <w:rPr>
-          <w:color w:val="00B0F0"/>
-        </w:rPr>
-        <w:t xml:space="preserve"> toolbo</w:t>
-      </w:r>
-      <w:r>
-        <w:rPr>
-          <w:color w:val="00B0F0"/>
-        </w:rPr>
-        <w:t xml:space="preserve">x? </w:t>
-      </w:r>
-    </w:p>
-    <w:p>
-      <w:pPr>
-        <w:rPr>
-          <w:color w:val="00B0F0"/>
-        </w:rPr>
-      </w:pPr>
-      <w:r>
-        <w:rPr>
-          <w:color w:val="00B0F0"/>
-        </w:rPr>
-        <w:t>I’ve done</w:t>
-      </w:r>
-      <w:r>
-        <w:rPr>
-          <w:color w:val="00B0F0"/>
-        </w:rPr>
-        <w:t xml:space="preserve"> some initial thinking around a complexity analysis. </w:t>
-      </w:r>
-      <w:r>
-        <w:rPr>
-          <w:color w:val="00B0F0"/>
-        </w:rPr>
-        <w:t>Attached is a paper to provide some inspiration as to what the reviewer wants here.</w:t>
-      </w:r>
-    </w:p>
-    <w:p>
-      <w:r>
-        <w:t>Action: PM</w:t>
-      </w:r>
-    </w:p>
-    <w:p/>
-    <w:p>
-      <w:r>
-        <w:t xml:space="preserve">W6: Definition 6 on homogenous grouping is not re-constructed based on </w:t>
-      </w:r>
-      <w:proofErr w:type="spellStart"/>
-      <w:r>
-        <w:t>outcut</w:t>
-      </w:r>
-      <w:proofErr w:type="spellEnd"/>
-      <w:r>
-        <w:t xml:space="preserve"> and </w:t>
-      </w:r>
-      <w:proofErr w:type="spellStart"/>
-      <w:r>
-        <w:t>incut</w:t>
-      </w:r>
-      <w:proofErr w:type="spellEnd"/>
-      <w:r>
-        <w:t xml:space="preserve"> definitions considered earlier. Again </w:t>
-      </w:r>
-      <w:proofErr w:type="spellStart"/>
-      <w:r>
-        <w:t>incut</w:t>
-      </w:r>
-      <w:proofErr w:type="spellEnd"/>
-      <w:r>
-        <w:t xml:space="preserve"> and </w:t>
-      </w:r>
-      <w:proofErr w:type="spellStart"/>
-      <w:r>
-        <w:t>outcut</w:t>
-      </w:r>
-      <w:proofErr w:type="spellEnd"/>
-      <w:r>
-        <w:t xml:space="preserve"> are not highlighted in the Figure to understand their definitions</w:t>
+          <w:color w:val="FF0000"/>
+        </w:rPr>
+      </w:pPr>
+      <w:r>
+        <w:rPr>
+          <w:color w:val="FF0000"/>
+        </w:rPr>
+        <w:t>We have now added complexit</w:t>
+      </w:r>
+      <w:r>
+        <w:rPr>
+          <w:color w:val="FF0000"/>
+        </w:rPr>
+        <w:t xml:space="preserve">y analysis </w:t>
+      </w:r>
+      <w:r>
+        <w:rPr>
+          <w:color w:val="FF0000"/>
+        </w:rPr>
+        <w:t>for the closure and extend operators</w:t>
+      </w:r>
+      <w:r>
+        <w:rPr>
+          <w:color w:val="FF0000"/>
+        </w:rPr>
+        <w:t xml:space="preserve">, please see </w:t>
+      </w:r>
+      <w:r>
+        <w:rPr>
+          <w:color w:val="FF0000"/>
+        </w:rPr>
+        <w:t xml:space="preserve">sec. 4.3, to show a quadratic complexity in the worst case but also noting that it </w:t>
+      </w:r>
+      <w:r>
+        <w:rPr>
+          <w:color w:val="FF0000"/>
+        </w:rPr>
+        <w:t xml:space="preserve">will be </w:t>
       </w:r>
       <w:proofErr w:type="gramStart"/>
       <w:r>
-        <w:t>, ,making</w:t>
+        <w:rPr>
+          <w:color w:val="FF0000"/>
+        </w:rPr>
+        <w:t>greatly reduced</w:t>
       </w:r>
       <w:proofErr w:type="gramEnd"/>
       <w:r>
-        <w:t xml:space="preserve"> the definitions very hard to read. There is a lingering comment in this definition. </w:t>
-      </w:r>
-    </w:p>
-    <w:p/>
-    <w:p>
-      <w:pPr>
-        <w:rPr>
-          <w:color w:val="FF0000"/>
-        </w:rPr>
-      </w:pPr>
-      <w:r>
-        <w:rPr>
-          <w:color w:val="FF0000"/>
-        </w:rPr>
-        <w:t>W</w:t>
-      </w:r>
-      <w:r>
-        <w:rPr>
-          <w:color w:val="FF0000"/>
-        </w:rPr>
-        <w:t>hile we are not so sure what is meant here by “</w:t>
-      </w:r>
-      <w:r>
-        <w:rPr>
-          <w:color w:val="FF0000"/>
-        </w:rPr>
-        <w:t>re-constructed</w:t>
-      </w:r>
-      <w:r>
-        <w:rPr>
-          <w:color w:val="FF0000"/>
-        </w:rPr>
-        <w:t>” above</w:t>
-      </w:r>
-      <w:r>
-        <w:rPr>
-          <w:color w:val="FF0000"/>
-        </w:rPr>
-        <w:t xml:space="preserve">. </w:t>
-      </w:r>
-      <w:r>
-        <w:rPr>
-          <w:color w:val="FF0000"/>
-        </w:rPr>
-        <w:t xml:space="preserve">We feel that making </w:t>
-      </w:r>
-      <w:proofErr w:type="spellStart"/>
-      <w:r>
-        <w:rPr>
-          <w:color w:val="FF0000"/>
-        </w:rPr>
-        <w:t>incut</w:t>
-      </w:r>
-      <w:proofErr w:type="spellEnd"/>
-      <w:r>
-        <w:rPr>
-          <w:color w:val="FF0000"/>
-        </w:rPr>
-        <w:t xml:space="preserve"> and </w:t>
-      </w:r>
-      <w:proofErr w:type="spellStart"/>
-      <w:r>
-        <w:rPr>
-          <w:color w:val="FF0000"/>
-        </w:rPr>
-        <w:t>outcut</w:t>
-      </w:r>
-      <w:proofErr w:type="spellEnd"/>
-      <w:r>
-        <w:rPr>
-          <w:color w:val="FF0000"/>
-        </w:rPr>
-        <w:t xml:space="preserve"> explicit in def. 6 is unnecessary, because def. 6 is simply a functional composition </w:t>
-      </w:r>
-      <w:r>
-        <w:rPr>
-          <w:color w:val="FF0000"/>
-        </w:rPr>
-        <w:t xml:space="preserve">including </w:t>
-      </w:r>
-      <w:proofErr w:type="gramStart"/>
-      <w:r>
-        <w:rPr>
-          <w:color w:val="FF0000"/>
-        </w:rPr>
-        <w:t>replace(</w:t>
-      </w:r>
-      <w:proofErr w:type="gramEnd"/>
-      <w:r>
-        <w:rPr>
-          <w:color w:val="FF0000"/>
-        </w:rPr>
-        <w:t xml:space="preserve">), </w:t>
-      </w:r>
-      <w:r>
-        <w:rPr>
-          <w:color w:val="FF0000"/>
-        </w:rPr>
-        <w:t xml:space="preserve">and </w:t>
-      </w:r>
-      <w:proofErr w:type="spellStart"/>
-      <w:r>
-        <w:rPr>
-          <w:color w:val="FF0000"/>
-        </w:rPr>
-        <w:t>incut</w:t>
-      </w:r>
-      <w:proofErr w:type="spellEnd"/>
-      <w:r>
-        <w:rPr>
-          <w:color w:val="FF0000"/>
-        </w:rPr>
-        <w:t>/</w:t>
-      </w:r>
-      <w:proofErr w:type="spellStart"/>
-      <w:r>
-        <w:rPr>
-          <w:color w:val="FF0000"/>
-        </w:rPr>
-        <w:t>outcut</w:t>
-      </w:r>
-      <w:proofErr w:type="spellEnd"/>
-      <w:r>
-        <w:rPr>
-          <w:color w:val="FF0000"/>
-        </w:rPr>
-        <w:t xml:space="preserve"> edges are used </w:t>
-      </w:r>
-      <w:r>
-        <w:rPr>
-          <w:color w:val="FF0000"/>
-        </w:rPr>
-        <w:t>in the definition of replace().</w:t>
-      </w:r>
-    </w:p>
-    <w:p>
-      <w:pPr>
-        <w:rPr>
-          <w:color w:val="FF0000"/>
-        </w:rPr>
-      </w:pPr>
-      <w:r>
-        <w:rPr>
-          <w:color w:val="FF0000"/>
-        </w:rPr>
-        <w:t>W</w:t>
-      </w:r>
-      <w:r>
-        <w:rPr>
-          <w:color w:val="FF0000"/>
-        </w:rPr>
-        <w:t xml:space="preserve">e have now highlighted the </w:t>
-      </w:r>
-      <w:proofErr w:type="spellStart"/>
-      <w:r>
-        <w:rPr>
-          <w:color w:val="FF0000"/>
-        </w:rPr>
-        <w:t>incut</w:t>
-      </w:r>
-      <w:proofErr w:type="spellEnd"/>
-      <w:r>
-        <w:rPr>
-          <w:color w:val="FF0000"/>
-        </w:rPr>
-        <w:t xml:space="preserve"> and </w:t>
-      </w:r>
-      <w:proofErr w:type="spellStart"/>
-      <w:r>
-        <w:rPr>
-          <w:color w:val="FF0000"/>
-        </w:rPr>
-        <w:t>outcut</w:t>
-      </w:r>
-      <w:proofErr w:type="spellEnd"/>
-      <w:r>
-        <w:rPr>
-          <w:color w:val="FF0000"/>
-        </w:rPr>
-        <w:t xml:space="preserve"> edges in fig. 6 (group by entities) and fig. 7 (group by activities), which are the two homogenous cases.</w:t>
-      </w:r>
-    </w:p>
-    <w:p>
-      <w:pPr>
-        <w:rPr>
-          <w:color w:val="FF0000"/>
-        </w:rPr>
-      </w:pPr>
-    </w:p>
-    <w:p>
-      <w:pPr>
-        <w:rPr>
-          <w:color w:val="00B0F0"/>
-        </w:rPr>
-      </w:pPr>
-      <w:r>
-        <w:rPr>
-          <w:color w:val="00B0F0"/>
-        </w:rPr>
-        <w:t xml:space="preserve">Highlight </w:t>
-      </w:r>
-      <w:proofErr w:type="spellStart"/>
-      <w:r>
-        <w:rPr>
-          <w:color w:val="00B0F0"/>
-        </w:rPr>
-        <w:t>incut</w:t>
-      </w:r>
-      <w:proofErr w:type="spellEnd"/>
-      <w:r>
-        <w:rPr>
-          <w:color w:val="00B0F0"/>
-        </w:rPr>
-        <w:t xml:space="preserve"> and </w:t>
-      </w:r>
-      <w:proofErr w:type="spellStart"/>
-      <w:r>
-        <w:rPr>
-          <w:color w:val="00B0F0"/>
-        </w:rPr>
-        <w:t>outcut</w:t>
-      </w:r>
-      <w:proofErr w:type="spellEnd"/>
-      <w:r>
-        <w:rPr>
-          <w:color w:val="00B0F0"/>
-        </w:rPr>
-        <w:t xml:space="preserve"> in figures 6</w:t>
-      </w:r>
-      <w:r>
-        <w:rPr>
-          <w:color w:val="00B0F0"/>
-        </w:rPr>
-        <w:t xml:space="preserve"> and 7</w:t>
-      </w:r>
-      <w:r>
-        <w:rPr>
-          <w:color w:val="00B0F0"/>
-        </w:rPr>
-        <w:t xml:space="preserve">. </w:t>
-      </w:r>
-      <w:r>
-        <w:rPr>
-          <w:color w:val="00B0F0"/>
-        </w:rPr>
-        <w:t xml:space="preserve"> </w:t>
-      </w:r>
-      <w:r>
-        <w:rPr>
-          <w:color w:val="00B0F0"/>
-        </w:rPr>
-        <w:t xml:space="preserve">Action: </w:t>
-      </w:r>
-      <w:r>
-        <w:rPr>
-          <w:color w:val="00B0F0"/>
-        </w:rPr>
-        <w:t xml:space="preserve">PM </w:t>
-      </w:r>
-    </w:p>
-    <w:p>
-      <w:pPr>
-        <w:rPr>
-          <w:color w:val="ED7D31" w:themeColor="accent2"/>
-        </w:rPr>
-      </w:pPr>
-      <w:r>
-        <w:rPr>
-          <w:color w:val="ED7D31" w:themeColor="accent2"/>
-        </w:rPr>
-        <w:t>Comment removed</w:t>
-      </w:r>
-    </w:p>
-    <w:p/>
-    <w:p/>
-    <w:p>
-      <w:r>
-        <w:t xml:space="preserve">W7: Related Work: </w:t>
-      </w:r>
-    </w:p>
-    <w:p/>
-    <w:p>
-      <w:r>
-        <w:t xml:space="preserve">1. It is not obvious why in Zoom the user has to </w:t>
-      </w:r>
-      <w:proofErr w:type="gramStart"/>
-      <w:r>
-        <w:t>have an understanding of</w:t>
-      </w:r>
-      <w:proofErr w:type="gramEnd"/>
-      <w:r>
-        <w:t xml:space="preserve"> workflow structure while this is not the case in their approach. In their approach </w:t>
-      </w:r>
-      <w:proofErr w:type="gramStart"/>
-      <w:r>
-        <w:t>also</w:t>
-      </w:r>
-      <w:proofErr w:type="gramEnd"/>
-      <w:r>
-        <w:t xml:space="preserve"> the user is selecting nodes and activities to eliminate (similar to selecting relevant workflow modules). Similar to Zoom, the paper considers validity of the provenance graph, except this paper is </w:t>
-      </w:r>
-      <w:proofErr w:type="spellStart"/>
-      <w:r>
-        <w:t>speciifc</w:t>
-      </w:r>
-      <w:proofErr w:type="spellEnd"/>
-      <w:r>
-        <w:t xml:space="preserve"> to PROV semantics. </w:t>
-      </w:r>
-    </w:p>
-    <w:p/>
-    <w:p>
-      <w:pPr>
-        <w:rPr>
-          <w:color w:val="FF0000"/>
-        </w:rPr>
-      </w:pPr>
-      <w:r>
-        <w:rPr>
-          <w:color w:val="FF0000"/>
-        </w:rPr>
-        <w:t xml:space="preserve">Please see response to point W2, where we clarify that no knowledge of graph structure is necessary as </w:t>
-      </w:r>
-      <w:r>
-        <w:rPr>
-          <w:color w:val="FF0000"/>
-        </w:rPr>
-        <w:t>we have suggested a policy-driven mechanism as a possible way of selecting nodes, which is oblivious of graph topology.</w:t>
-      </w:r>
-    </w:p>
-    <w:p/>
-    <w:p>
-      <w:r>
-        <w:t xml:space="preserve">2. The distinction to compressing provenance graphs [18] is not evident. The proposed technique seems a strategic spin on the lineage by types. More clarification is needed as to who summaries are different than obfuscation or how a result produced by that technique is different than the result produced by path/extend/replace. </w:t>
-      </w:r>
-    </w:p>
-    <w:p/>
-    <w:p>
-      <w:pPr>
-        <w:rPr>
-          <w:color w:val="00B0F0"/>
-        </w:rPr>
-      </w:pPr>
-      <w:r>
-        <w:rPr>
-          <w:color w:val="00B0F0"/>
-        </w:rPr>
-        <w:lastRenderedPageBreak/>
-        <w:t xml:space="preserve">PM to address – read the paper and </w:t>
-      </w:r>
-      <w:proofErr w:type="spellStart"/>
-      <w:r>
-        <w:rPr>
-          <w:color w:val="00B0F0"/>
-        </w:rPr>
-        <w:t>analyse</w:t>
-      </w:r>
-      <w:proofErr w:type="spellEnd"/>
-      <w:r>
-        <w:rPr>
-          <w:color w:val="00B0F0"/>
-        </w:rPr>
-        <w:t xml:space="preserve"> differences</w:t>
-      </w:r>
-      <w:r>
-        <w:rPr>
-          <w:color w:val="00B0F0"/>
-        </w:rPr>
-        <w:t xml:space="preserve"> </w:t>
-      </w:r>
-      <w:proofErr w:type="spellStart"/>
-      <w:r>
-        <w:rPr>
-          <w:color w:val="00B0F0"/>
-        </w:rPr>
-        <w:t>wrt</w:t>
-      </w:r>
-      <w:proofErr w:type="spellEnd"/>
-      <w:r>
-        <w:rPr>
-          <w:color w:val="00B0F0"/>
-        </w:rPr>
-        <w:t xml:space="preserve"> </w:t>
-      </w:r>
-      <w:r>
-        <w:rPr>
-          <w:color w:val="00B0F0"/>
-        </w:rPr>
-        <w:t xml:space="preserve">[18] </w:t>
+        <w:rPr>
+          <w:color w:val="FF0000"/>
+        </w:rPr>
+        <w:t xml:space="preserve"> in practical cases. </w:t>
+      </w:r>
+    </w:p>
+    <w:p>
+      <w:pPr>
+        <w:rPr>
+          <w:color w:val="FF0000"/>
+        </w:rPr>
+      </w:pPr>
+      <w:r>
+        <w:rPr>
+          <w:color w:val="FF0000"/>
+        </w:rPr>
+        <w:t xml:space="preserve">We also clarify that, as the purpose of the paper is to provide a foundation for validity-preserving transformations of PROV graphs, we do not offer an experimental evaluation of algorithmic complexity, as we consider it beyond our current scope (also, we feel the paper is already quite long and </w:t>
+      </w:r>
+      <w:proofErr w:type="spellStart"/>
+      <w:r>
+        <w:rPr>
+          <w:color w:val="FF0000"/>
+        </w:rPr>
+        <w:t>probsbly</w:t>
+      </w:r>
+      <w:proofErr w:type="spellEnd"/>
+      <w:r>
+        <w:rPr>
+          <w:color w:val="FF0000"/>
+        </w:rPr>
+        <w:t xml:space="preserve"> close to the FGCS limits).</w:t>
       </w:r>
     </w:p>
     <w:p>
@@ -1652,10 +1194,352 @@
       <w:bookmarkEnd w:id="0"/>
     </w:p>
     <w:p>
+      <w:r>
+        <w:t xml:space="preserve">W6: Definition 6 on homogenous grouping is not re-constructed based on </w:t>
+      </w:r>
+      <w:proofErr w:type="spellStart"/>
+      <w:r>
+        <w:t>outcut</w:t>
+      </w:r>
+      <w:proofErr w:type="spellEnd"/>
+      <w:r>
+        <w:t xml:space="preserve"> and </w:t>
+      </w:r>
+      <w:proofErr w:type="spellStart"/>
+      <w:r>
+        <w:t>incut</w:t>
+      </w:r>
+      <w:proofErr w:type="spellEnd"/>
+      <w:r>
+        <w:t xml:space="preserve"> definitions considered earlier. Again </w:t>
+      </w:r>
+      <w:proofErr w:type="spellStart"/>
+      <w:r>
+        <w:t>incut</w:t>
+      </w:r>
+      <w:proofErr w:type="spellEnd"/>
+      <w:r>
+        <w:t xml:space="preserve"> and </w:t>
+      </w:r>
+      <w:proofErr w:type="spellStart"/>
+      <w:r>
+        <w:t>outcut</w:t>
+      </w:r>
+      <w:proofErr w:type="spellEnd"/>
+      <w:r>
+        <w:t xml:space="preserve"> are not highlighted in the Figure to understand their definitions</w:t>
+      </w:r>
+      <w:proofErr w:type="gramStart"/>
+      <w:r>
+        <w:t>, ,making</w:t>
+      </w:r>
+      <w:proofErr w:type="gramEnd"/>
+      <w:r>
+        <w:t xml:space="preserve"> the definitions very hard to read. There is a lingering comment in this definition. </w:t>
+      </w:r>
+    </w:p>
+    <w:p/>
+    <w:p>
+      <w:pPr>
+        <w:rPr>
+          <w:color w:val="FF0000"/>
+        </w:rPr>
+      </w:pPr>
+      <w:r>
+        <w:rPr>
+          <w:color w:val="FF0000"/>
+        </w:rPr>
+        <w:t>W</w:t>
+      </w:r>
+      <w:r>
+        <w:rPr>
+          <w:color w:val="FF0000"/>
+        </w:rPr>
+        <w:t>hile we are not so sure what is meant here by “</w:t>
+      </w:r>
+      <w:r>
+        <w:rPr>
+          <w:color w:val="FF0000"/>
+        </w:rPr>
+        <w:t>re-constructed</w:t>
+      </w:r>
+      <w:r>
+        <w:rPr>
+          <w:color w:val="FF0000"/>
+        </w:rPr>
+        <w:t>” above</w:t>
+      </w:r>
+      <w:r>
+        <w:rPr>
+          <w:color w:val="FF0000"/>
+        </w:rPr>
+        <w:t xml:space="preserve">. </w:t>
+      </w:r>
+      <w:r>
+        <w:rPr>
+          <w:color w:val="FF0000"/>
+        </w:rPr>
+        <w:t xml:space="preserve">We feel that making </w:t>
+      </w:r>
+      <w:proofErr w:type="spellStart"/>
+      <w:r>
+        <w:rPr>
+          <w:color w:val="FF0000"/>
+        </w:rPr>
+        <w:t>incut</w:t>
+      </w:r>
+      <w:proofErr w:type="spellEnd"/>
+      <w:r>
+        <w:rPr>
+          <w:color w:val="FF0000"/>
+        </w:rPr>
+        <w:t xml:space="preserve"> and </w:t>
+      </w:r>
+      <w:proofErr w:type="spellStart"/>
+      <w:r>
+        <w:rPr>
+          <w:color w:val="FF0000"/>
+        </w:rPr>
+        <w:t>outcut</w:t>
+      </w:r>
+      <w:proofErr w:type="spellEnd"/>
+      <w:r>
+        <w:rPr>
+          <w:color w:val="FF0000"/>
+        </w:rPr>
+        <w:t xml:space="preserve"> explicit in def. 6 is unnecessary, because def. 6 is simply a functional composition </w:t>
+      </w:r>
+      <w:r>
+        <w:rPr>
+          <w:color w:val="FF0000"/>
+        </w:rPr>
+        <w:t xml:space="preserve">including </w:t>
+      </w:r>
+      <w:proofErr w:type="gramStart"/>
+      <w:r>
+        <w:rPr>
+          <w:color w:val="FF0000"/>
+        </w:rPr>
+        <w:t>replace(</w:t>
+      </w:r>
+      <w:proofErr w:type="gramEnd"/>
+      <w:r>
+        <w:rPr>
+          <w:color w:val="FF0000"/>
+        </w:rPr>
+        <w:t xml:space="preserve">), </w:t>
+      </w:r>
+      <w:r>
+        <w:rPr>
+          <w:color w:val="FF0000"/>
+        </w:rPr>
+        <w:t xml:space="preserve">and </w:t>
+      </w:r>
+      <w:proofErr w:type="spellStart"/>
+      <w:r>
+        <w:rPr>
+          <w:color w:val="FF0000"/>
+        </w:rPr>
+        <w:t>incut</w:t>
+      </w:r>
+      <w:proofErr w:type="spellEnd"/>
+      <w:r>
+        <w:rPr>
+          <w:color w:val="FF0000"/>
+        </w:rPr>
+        <w:t>/</w:t>
+      </w:r>
+      <w:proofErr w:type="spellStart"/>
+      <w:r>
+        <w:rPr>
+          <w:color w:val="FF0000"/>
+        </w:rPr>
+        <w:t>outcut</w:t>
+      </w:r>
+      <w:proofErr w:type="spellEnd"/>
+      <w:r>
+        <w:rPr>
+          <w:color w:val="FF0000"/>
+        </w:rPr>
+        <w:t xml:space="preserve"> edges are used </w:t>
+      </w:r>
+      <w:r>
+        <w:rPr>
+          <w:color w:val="FF0000"/>
+        </w:rPr>
+        <w:t>in the definition of replace().</w:t>
+      </w:r>
+    </w:p>
+    <w:p>
+      <w:pPr>
+        <w:rPr>
+          <w:color w:val="FF0000"/>
+        </w:rPr>
+      </w:pPr>
+      <w:r>
+        <w:rPr>
+          <w:color w:val="FF0000"/>
+        </w:rPr>
+        <w:t>W</w:t>
+      </w:r>
+      <w:r>
+        <w:rPr>
+          <w:color w:val="FF0000"/>
+        </w:rPr>
+        <w:t xml:space="preserve">e have now highlighted the </w:t>
+      </w:r>
+      <w:proofErr w:type="spellStart"/>
+      <w:r>
+        <w:rPr>
+          <w:color w:val="FF0000"/>
+        </w:rPr>
+        <w:t>incut</w:t>
+      </w:r>
+      <w:proofErr w:type="spellEnd"/>
+      <w:r>
+        <w:rPr>
+          <w:color w:val="FF0000"/>
+        </w:rPr>
+        <w:t xml:space="preserve"> and </w:t>
+      </w:r>
+      <w:proofErr w:type="spellStart"/>
+      <w:r>
+        <w:rPr>
+          <w:color w:val="FF0000"/>
+        </w:rPr>
+        <w:t>outcut</w:t>
+      </w:r>
+      <w:proofErr w:type="spellEnd"/>
+      <w:r>
+        <w:rPr>
+          <w:color w:val="FF0000"/>
+        </w:rPr>
+        <w:t xml:space="preserve"> edges in fig. 6 (group by entities) and fig. 7 (group by activities), which are the two homogenous cases.</w:t>
+      </w:r>
+    </w:p>
+    <w:p/>
+    <w:p>
+      <w:r>
+        <w:t xml:space="preserve">W7: Related Work: </w:t>
+      </w:r>
+    </w:p>
+    <w:p/>
+    <w:p>
+      <w:r>
+        <w:t xml:space="preserve">1. It is not obvious why in Zoom the user has to </w:t>
+      </w:r>
+      <w:proofErr w:type="gramStart"/>
+      <w:r>
+        <w:t>have an understanding of</w:t>
+      </w:r>
+      <w:proofErr w:type="gramEnd"/>
+      <w:r>
+        <w:t xml:space="preserve"> workflow structure while this is not the case in their approach. In their approach </w:t>
+      </w:r>
+      <w:proofErr w:type="gramStart"/>
+      <w:r>
+        <w:t>also</w:t>
+      </w:r>
+      <w:proofErr w:type="gramEnd"/>
+      <w:r>
+        <w:t xml:space="preserve"> the user is selecting nodes and activities to eliminate (similar to selecting relevant workflow modules). Similar to Zoom, the paper considers validity of the provenance graph, except this paper is </w:t>
+      </w:r>
+      <w:proofErr w:type="spellStart"/>
+      <w:r>
+        <w:t>speciifc</w:t>
+      </w:r>
+      <w:proofErr w:type="spellEnd"/>
+      <w:r>
+        <w:t xml:space="preserve"> to PROV semantics. </w:t>
+      </w:r>
+    </w:p>
+    <w:p/>
+    <w:p>
+      <w:pPr>
+        <w:rPr>
+          <w:color w:val="FF0000"/>
+        </w:rPr>
+      </w:pPr>
+      <w:r>
+        <w:rPr>
+          <w:color w:val="FF0000"/>
+        </w:rPr>
+        <w:t xml:space="preserve">Please see response to point W2, where we clarify that no knowledge of graph structure is necessary as </w:t>
+      </w:r>
+      <w:r>
+        <w:rPr>
+          <w:color w:val="FF0000"/>
+        </w:rPr>
+        <w:t>we have suggested a policy-driven mechanism as a possible way of selecting nodes, which is oblivious of graph topology.</w:t>
+      </w:r>
+    </w:p>
+    <w:p/>
+    <w:p>
+      <w:r>
+        <w:t xml:space="preserve">2. The distinction to compressing provenance graphs [18] is not evident. The proposed technique seems a strategic spin on the lineage by types. More clarification is needed as to who summaries are different than obfuscation or how a result produced by that technique is different than the result produced by path/extend/replace. </w:t>
+      </w:r>
+    </w:p>
+    <w:p/>
+    <w:p>
+      <w:pPr>
+        <w:rPr>
+          <w:color w:val="00B0F0"/>
+        </w:rPr>
+      </w:pPr>
+      <w:r>
+        <w:rPr>
+          <w:color w:val="00B0F0"/>
+        </w:rPr>
+        <w:t xml:space="preserve">PM to address – read the paper and </w:t>
+      </w:r>
+      <w:proofErr w:type="spellStart"/>
+      <w:r>
+        <w:rPr>
+          <w:color w:val="00B0F0"/>
+        </w:rPr>
+        <w:t>analyse</w:t>
+      </w:r>
+      <w:proofErr w:type="spellEnd"/>
+      <w:r>
+        <w:rPr>
+          <w:color w:val="00B0F0"/>
+        </w:rPr>
+        <w:t xml:space="preserve"> differences</w:t>
+      </w:r>
+      <w:r>
+        <w:rPr>
+          <w:color w:val="00B0F0"/>
+        </w:rPr>
+        <w:t xml:space="preserve"> </w:t>
+      </w:r>
+      <w:proofErr w:type="spellStart"/>
+      <w:r>
+        <w:rPr>
+          <w:color w:val="00B0F0"/>
+        </w:rPr>
+        <w:t>wrt</w:t>
+      </w:r>
+      <w:proofErr w:type="spellEnd"/>
+      <w:r>
+        <w:rPr>
+          <w:color w:val="00B0F0"/>
+        </w:rPr>
+        <w:t xml:space="preserve"> </w:t>
+      </w:r>
+      <w:r>
+        <w:rPr>
+          <w:color w:val="00B0F0"/>
+        </w:rPr>
+        <w:t xml:space="preserve">[18] </w:t>
+      </w:r>
+    </w:p>
+    <w:p/>
+    <w:p>
       <w:pPr>
         <w:outlineLvl w:val="0"/>
       </w:pPr>
       <w:r>
+        <w:lastRenderedPageBreak/>
         <w:t>Other comments</w:t>
       </w:r>
     </w:p>

</xml_diff>